<commit_message>
Added UDP listener to C++ class
</commit_message>
<xml_diff>
--- a/server/Game_commutation_server/Server Communication Protocol Specification - v.1.1.docx
+++ b/server/Game_commutation_server/Server Communication Protocol Specification - v.1.1.docx
@@ -2512,19 +2512,8 @@
           <w:sz w:val="28"/>
           <w:szCs w:val="28"/>
         </w:rPr>
-        <w:t xml:space="preserve"> и </w:t>
-      </w:r>
-      <w:proofErr w:type="gramStart"/>
-      <w:r>
-        <w:rPr>
-          <w:rFonts w:ascii="Bookman Old Style" w:hAnsi="Bookman Old Style"/>
-          <w:i/>
-          <w:sz w:val="28"/>
-          <w:szCs w:val="28"/>
-        </w:rPr>
-        <w:t>т.д.</w:t>
-      </w:r>
-      <w:proofErr w:type="gramEnd"/>
+        <w:t xml:space="preserve"> и т.д.</w:t>
+      </w:r>
     </w:p>
     <w:p>
       <w:pPr>
@@ -2711,23 +2700,13 @@
         </w:rPr>
         <w:t>активных адресов (</w:t>
       </w:r>
-      <w:proofErr w:type="gramStart"/>
-      <w:r>
-        <w:rPr>
-          <w:rFonts w:ascii="Bookman Old Style" w:hAnsi="Bookman Old Style"/>
-          <w:sz w:val="28"/>
-          <w:szCs w:val="28"/>
-        </w:rPr>
-        <w:t>т.е.</w:t>
-      </w:r>
-      <w:proofErr w:type="gramEnd"/>
-      <w:r>
-        <w:rPr>
-          <w:rFonts w:ascii="Bookman Old Style" w:hAnsi="Bookman Old Style"/>
-          <w:sz w:val="28"/>
-          <w:szCs w:val="28"/>
-        </w:rPr>
-        <w:t xml:space="preserve"> адресов, на которые можно слать </w:t>
+      <w:r>
+        <w:rPr>
+          <w:rFonts w:ascii="Bookman Old Style" w:hAnsi="Bookman Old Style"/>
+          <w:sz w:val="28"/>
+          <w:szCs w:val="28"/>
+        </w:rPr>
+        <w:t xml:space="preserve">т.е. адресов, на которые можно слать </w:t>
       </w:r>
       <w:r>
         <w:rPr>
@@ -3764,25 +3743,7 @@
           <w:sz w:val="28"/>
           <w:szCs w:val="28"/>
         </w:rPr>
-        <w:t xml:space="preserve">). </w:t>
-      </w:r>
-      <w:proofErr w:type="gramStart"/>
-      <w:r>
-        <w:rPr>
-          <w:rFonts w:ascii="Bookman Old Style" w:hAnsi="Bookman Old Style"/>
-          <w:sz w:val="28"/>
-          <w:szCs w:val="28"/>
-        </w:rPr>
-        <w:t>Т.е.</w:t>
-      </w:r>
-      <w:proofErr w:type="gramEnd"/>
-      <w:r>
-        <w:rPr>
-          <w:rFonts w:ascii="Bookman Old Style" w:hAnsi="Bookman Old Style"/>
-          <w:sz w:val="28"/>
-          <w:szCs w:val="28"/>
-        </w:rPr>
-        <w:t xml:space="preserve"> длинна данных отправителя = </w:t>
+        <w:t xml:space="preserve">). Т.е. длинна данных отправителя = </w:t>
       </w:r>
       <w:r>
         <w:rPr>
@@ -5935,7 +5896,23 @@
           <w:sz w:val="28"/>
           <w:szCs w:val="28"/>
         </w:rPr>
-        <w:t>Может быть так, что клиент не завершит соединение корректно (кстати, сервер соединение корректно завершает всегда). Тогда получится так, что соединения фактически нет, но на сервере оно существует и является активным. Однако, активность такого соединения поправима – при любой попытки отправить что-то (</w:t>
+        <w:t>Может быть так, что клиент не завершит соединение корректно (кстати, сервер соединение корректно завершает всегда). Тогда получится так, что соединения фактически нет, но на сервере оно существует и является активным. Однако, активность такого соединения поправима – при любой попытк</w:t>
+      </w:r>
+      <w:r>
+        <w:rPr>
+          <w:rFonts w:ascii="Bookman Old Style" w:hAnsi="Bookman Old Style"/>
+          <w:sz w:val="28"/>
+          <w:szCs w:val="28"/>
+        </w:rPr>
+        <w:t>е</w:t>
+      </w:r>
+      <w:r>
+        <w:rPr>
+          <w:rFonts w:ascii="Bookman Old Style" w:hAnsi="Bookman Old Style"/>
+          <w:sz w:val="28"/>
+          <w:szCs w:val="28"/>
+        </w:rPr>
+        <w:t xml:space="preserve"> отправить что-то (</w:t>
       </w:r>
       <w:r>
         <w:rPr>
@@ -6017,7 +5994,17 @@
           <w:sz w:val="28"/>
           <w:szCs w:val="28"/>
         </w:rPr>
-        <w:t xml:space="preserve"> окружение соединения установит </w:t>
+        <w:t xml:space="preserve"> окружение соединения</w:t>
+      </w:r>
+      <w:bookmarkStart w:id="2" w:name="_GoBack"/>
+      <w:bookmarkEnd w:id="2"/>
+      <w:r>
+        <w:rPr>
+          <w:rFonts w:ascii="Bookman Old Style" w:hAnsi="Bookman Old Style"/>
+          <w:sz w:val="28"/>
+          <w:szCs w:val="28"/>
+        </w:rPr>
+        <w:t xml:space="preserve"> </w:t>
       </w:r>
       <w:r>
         <w:rPr>
@@ -6605,7 +6592,15 @@
           <w:sz w:val="28"/>
           <w:szCs w:val="28"/>
         </w:rPr>
-        <w:t xml:space="preserve"> = 8</w:t>
+        <w:t xml:space="preserve"> = </w:t>
+      </w:r>
+      <w:r>
+        <w:rPr>
+          <w:rFonts w:ascii="Bookman Old Style" w:hAnsi="Bookman Old Style"/>
+          <w:sz w:val="28"/>
+          <w:szCs w:val="28"/>
+        </w:rPr>
+        <w:t>4</w:t>
       </w:r>
       <w:r>
         <w:rPr>
@@ -8351,7 +8346,15 @@
           <w:szCs w:val="28"/>
           <w:lang w:val="en-US"/>
         </w:rPr>
-        <w:t xml:space="preserve">UDP </w:t>
+        <w:t>UDP</w:t>
+      </w:r>
+      <w:r>
+        <w:rPr>
+          <w:rFonts w:ascii="Bookman Old Style" w:hAnsi="Bookman Old Style"/>
+          <w:sz w:val="28"/>
+          <w:szCs w:val="28"/>
+        </w:rPr>
+        <w:t xml:space="preserve"> </w:t>
       </w:r>
       <w:r>
         <w:rPr>
@@ -8553,25 +8556,7 @@
           <w:sz w:val="28"/>
           <w:szCs w:val="28"/>
         </w:rPr>
-        <w:t xml:space="preserve">записывает значение счётчика пакетов (что никак не связано со временем) </w:t>
-      </w:r>
-      <w:proofErr w:type="gramStart"/>
-      <w:r>
-        <w:rPr>
-          <w:rFonts w:ascii="Bookman Old Style" w:hAnsi="Bookman Old Style"/>
-          <w:sz w:val="28"/>
-          <w:szCs w:val="28"/>
-        </w:rPr>
-        <w:t>т.е.</w:t>
-      </w:r>
-      <w:proofErr w:type="gramEnd"/>
-      <w:r>
-        <w:rPr>
-          <w:rFonts w:ascii="Bookman Old Style" w:hAnsi="Bookman Old Style"/>
-          <w:sz w:val="28"/>
-          <w:szCs w:val="28"/>
-        </w:rPr>
-        <w:t xml:space="preserve"> чем больше пакетов отправлено, тем больше счётчик. Когда счётчик клиента дошёл до наибольшего значения </w:t>
+        <w:t xml:space="preserve">записывает значение счётчика пакетов (что никак не связано со временем) т.е. чем больше пакетов отправлено, тем больше счётчик. Когда счётчик клиента дошёл до наибольшего значения </w:t>
       </w:r>
       <w:r>
         <w:rPr>
@@ -9293,18 +9278,8 @@
           <w:sz w:val="28"/>
           <w:szCs w:val="28"/>
         </w:rPr>
-        <w:t xml:space="preserve">, тут позиции «1» и «2» являются флагами, </w:t>
-      </w:r>
-      <w:proofErr w:type="gramStart"/>
-      <w:r>
-        <w:rPr>
-          <w:rFonts w:ascii="Bookman Old Style" w:hAnsi="Bookman Old Style"/>
-          <w:sz w:val="28"/>
-          <w:szCs w:val="28"/>
-        </w:rPr>
-        <w:t>т.е.</w:t>
-      </w:r>
-      <w:proofErr w:type="gramEnd"/>
+        <w:t>, тут позиции «1» и «2» являются флагами, т.е.</w:t>
+      </w:r>
       <w:r>
         <w:rPr>
           <w:rFonts w:ascii="Bookman Old Style" w:hAnsi="Bookman Old Style"/>
@@ -9440,25 +9415,7 @@
           <w:sz w:val="28"/>
           <w:szCs w:val="28"/>
         </w:rPr>
-        <w:t xml:space="preserve">в этом случае проходит сервер «насквозь», </w:t>
-      </w:r>
-      <w:proofErr w:type="gramStart"/>
-      <w:r>
-        <w:rPr>
-          <w:rFonts w:ascii="Bookman Old Style" w:hAnsi="Bookman Old Style"/>
-          <w:sz w:val="28"/>
-          <w:szCs w:val="28"/>
-        </w:rPr>
-        <w:t>т.е.</w:t>
-      </w:r>
-      <w:proofErr w:type="gramEnd"/>
-      <w:r>
-        <w:rPr>
-          <w:rFonts w:ascii="Bookman Old Style" w:hAnsi="Bookman Old Style"/>
-          <w:sz w:val="28"/>
-          <w:szCs w:val="28"/>
-        </w:rPr>
-        <w:t xml:space="preserve"> не меняется от клиента к клиенту.</w:t>
+        <w:t>в этом случае проходит сервер «насквозь», т.е. не меняется от клиента к клиенту.</w:t>
       </w:r>
     </w:p>
     <w:p>
@@ -9811,8 +9768,14 @@
         </w:rPr>
         <w:t>пустой блок данных</w:t>
       </w:r>
-      <w:bookmarkStart w:id="2" w:name="_GoBack"/>
-      <w:bookmarkEnd w:id="2"/>
+      <w:r>
+        <w:rPr>
+          <w:rFonts w:ascii="Bookman Old Style" w:hAnsi="Bookman Old Style"/>
+          <w:sz w:val="28"/>
+          <w:szCs w:val="28"/>
+        </w:rPr>
+        <w:t>. Означает что пакет может быть отброшен.</w:t>
+      </w:r>
     </w:p>
     <w:p>
       <w:pPr>
@@ -9820,6 +9783,7 @@
         <w:ind w:left="-1134" w:right="-284"/>
         <w:rPr>
           <w:rFonts w:ascii="Bookman Old Style" w:hAnsi="Bookman Old Style"/>
+          <w:i/>
           <w:sz w:val="28"/>
           <w:szCs w:val="28"/>
         </w:rPr>
@@ -9831,7 +9795,7 @@
           <w:sz w:val="28"/>
           <w:szCs w:val="28"/>
         </w:rPr>
-        <w:t xml:space="preserve">8 </w:t>
+        <w:t>Отбрасываемые сообщения нужны для сохранения «</w:t>
       </w:r>
       <w:r>
         <w:rPr>
@@ -9839,81 +9803,14 @@
           <w:i/>
           <w:sz w:val="28"/>
           <w:szCs w:val="28"/>
-        </w:rPr>
-        <w:t>[</w:t>
+          <w:lang w:val="en-US"/>
+        </w:rPr>
+        <w:t>UDP</w:t>
       </w:r>
       <w:r>
         <w:rPr>
           <w:rFonts w:ascii="Bookman Old Style" w:hAnsi="Bookman Old Style"/>
           <w:i/>
-          <w:sz w:val="28"/>
-          <w:szCs w:val="28"/>
-        </w:rPr>
-        <w:t>неявный флаг</w:t>
-      </w:r>
-      <w:r>
-        <w:rPr>
-          <w:rFonts w:ascii="Bookman Old Style" w:hAnsi="Bookman Old Style"/>
-          <w:i/>
-          <w:sz w:val="28"/>
-          <w:szCs w:val="28"/>
-        </w:rPr>
-        <w:t>]</w:t>
-      </w:r>
-      <w:r>
-        <w:rPr>
-          <w:rFonts w:ascii="Bookman Old Style" w:hAnsi="Bookman Old Style"/>
-          <w:i/>
-          <w:sz w:val="28"/>
-          <w:szCs w:val="28"/>
-        </w:rPr>
-        <w:t xml:space="preserve"> </w:t>
-      </w:r>
-      <w:r>
-        <w:rPr>
-          <w:rFonts w:ascii="Bookman Old Style" w:hAnsi="Bookman Old Style"/>
-          <w:i/>
-          <w:sz w:val="28"/>
-          <w:szCs w:val="28"/>
-        </w:rPr>
-        <w:t xml:space="preserve">(на данный момент) – </w:t>
-      </w:r>
-      <w:r>
-        <w:rPr>
-          <w:rFonts w:ascii="Bookman Old Style" w:hAnsi="Bookman Old Style"/>
-          <w:sz w:val="28"/>
-          <w:szCs w:val="28"/>
-        </w:rPr>
-        <w:t>отбросить сообщение</w:t>
-      </w:r>
-      <w:r>
-        <w:rPr>
-          <w:rFonts w:ascii="Bookman Old Style" w:hAnsi="Bookman Old Style"/>
-          <w:sz w:val="28"/>
-          <w:szCs w:val="28"/>
-        </w:rPr>
-        <w:t xml:space="preserve"> </w:t>
-      </w:r>
-      <w:r>
-        <w:rPr>
-          <w:rFonts w:ascii="Bookman Old Style" w:hAnsi="Bookman Old Style"/>
-          <w:sz w:val="28"/>
-          <w:szCs w:val="28"/>
-        </w:rPr>
-        <w:t>Отбрасываемые сообщения нужны для сохранения «</w:t>
-      </w:r>
-      <w:r>
-        <w:rPr>
-          <w:rFonts w:ascii="Bookman Old Style" w:hAnsi="Bookman Old Style"/>
-          <w:sz w:val="28"/>
-          <w:szCs w:val="28"/>
-          <w:lang w:val="en-US"/>
-        </w:rPr>
-        <w:t>UDP</w:t>
-      </w:r>
-      <w:r>
-        <w:rPr>
-          <w:rFonts w:ascii="Bookman Old Style" w:hAnsi="Bookman Old Style"/>
           <w:sz w:val="28"/>
           <w:szCs w:val="28"/>
         </w:rPr>
@@ -9930,6 +9827,76 @@
           <w:szCs w:val="28"/>
         </w:rPr>
       </w:pPr>
+      <w:r>
+        <w:rPr>
+          <w:rFonts w:ascii="Bookman Old Style" w:hAnsi="Bookman Old Style"/>
+          <w:i/>
+          <w:sz w:val="28"/>
+          <w:szCs w:val="28"/>
+        </w:rPr>
+        <w:t xml:space="preserve">8 </w:t>
+      </w:r>
+      <w:r>
+        <w:rPr>
+          <w:rFonts w:ascii="Bookman Old Style" w:hAnsi="Bookman Old Style"/>
+          <w:i/>
+          <w:sz w:val="28"/>
+          <w:szCs w:val="28"/>
+        </w:rPr>
+        <w:t>[</w:t>
+      </w:r>
+      <w:r>
+        <w:rPr>
+          <w:rFonts w:ascii="Bookman Old Style" w:hAnsi="Bookman Old Style"/>
+          <w:i/>
+          <w:sz w:val="28"/>
+          <w:szCs w:val="28"/>
+        </w:rPr>
+        <w:t>не назначен</w:t>
+      </w:r>
+      <w:r>
+        <w:rPr>
+          <w:rFonts w:ascii="Bookman Old Style" w:hAnsi="Bookman Old Style"/>
+          <w:i/>
+          <w:sz w:val="28"/>
+          <w:szCs w:val="28"/>
+        </w:rPr>
+        <w:t>]</w:t>
+      </w:r>
+      <w:r>
+        <w:rPr>
+          <w:rFonts w:ascii="Bookman Old Style" w:hAnsi="Bookman Old Style"/>
+          <w:i/>
+          <w:sz w:val="28"/>
+          <w:szCs w:val="28"/>
+        </w:rPr>
+        <w:t xml:space="preserve"> </w:t>
+      </w:r>
+      <w:r>
+        <w:rPr>
+          <w:rFonts w:ascii="Bookman Old Style" w:hAnsi="Bookman Old Style"/>
+          <w:i/>
+          <w:sz w:val="28"/>
+          <w:szCs w:val="28"/>
+        </w:rPr>
+        <w:t xml:space="preserve">(на данный момент) – </w:t>
+      </w:r>
+      <w:r>
+        <w:rPr>
+          <w:rFonts w:ascii="Bookman Old Style" w:hAnsi="Bookman Old Style"/>
+          <w:sz w:val="28"/>
+          <w:szCs w:val="28"/>
+        </w:rPr>
+        <w:t>отбросить пакет</w:t>
+      </w:r>
+      <w:r>
+        <w:rPr>
+          <w:rFonts w:ascii="Bookman Old Style" w:hAnsi="Bookman Old Style"/>
+          <w:sz w:val="28"/>
+          <w:szCs w:val="28"/>
+        </w:rPr>
+        <w:t>.</w:t>
+      </w:r>
     </w:p>
     <w:p>
       <w:pPr>
@@ -9949,6 +9916,7 @@
           <w:sz w:val="28"/>
           <w:szCs w:val="28"/>
         </w:rPr>
+        <w:lastRenderedPageBreak/>
         <w:t>6</w:t>
       </w:r>
       <w:r>
@@ -14259,7 +14227,7 @@
 </file>
 
 <file path=customXml/itemProps1.xml><?xml version="1.0" encoding="utf-8"?>
-<ds:datastoreItem xmlns:ds="http://schemas.openxmlformats.org/officeDocument/2006/customXml" ds:itemID="{EEE4242A-5A31-4837-9193-7F871A0E1F33}">
+<ds:datastoreItem xmlns:ds="http://schemas.openxmlformats.org/officeDocument/2006/customXml" ds:itemID="{753CC0B8-10A0-475E-82E8-D4C6EB66B72C}">
   <ds:schemaRefs>
     <ds:schemaRef ds:uri="http://schemas.openxmlformats.org/officeDocument/2006/bibliography"/>
   </ds:schemaRefs>

</xml_diff>